<commit_message>
update uname and email
</commit_message>
<xml_diff>
--- a/doc/Git环境搭建.docx
+++ b/doc/Git环境搭建.docx
@@ -569,7 +569,7 @@
                               </a:ln>
                               <a:extLst>
                                 <a:ext uri="{91240B29-F687-4f45-9708-019B960494DF}">
-                                  <a14:hiddenLine xmlns="" xmlns:o="urn:schemas-microsoft-com:office:office" xmlns:v="urn:schemas-microsoft-com:vml" xmlns:w10="urn:schemas-microsoft-com:office:word" xmlns:w="http://schemas.openxmlformats.org/wordprocessingml/2006/main" xmlns:a14="http://schemas.microsoft.com/office/drawing/2010/main" w="9525">
+                                  <a14:hiddenLine xmlns:a14="http://schemas.microsoft.com/office/drawing/2010/main" xmlns:w="http://schemas.openxmlformats.org/wordprocessingml/2006/main" xmlns:w10="urn:schemas-microsoft-com:office:word" xmlns:v="urn:schemas-microsoft-com:vml" xmlns:o="urn:schemas-microsoft-com:office:office" xmlns="" w="9525">
                                     <a:solidFill>
                                       <a:srgbClr val="000000"/>
                                     </a:solidFill>
@@ -3531,10 +3531,7 @@
     <w:p/>
     <w:p/>
     <w:p/>
-    <w:p>
-      <w:bookmarkStart w:id="2" w:name="_GoBack"/>
-      <w:bookmarkEnd w:id="2"/>
-    </w:p>
+    <w:p/>
     <w:p>
       <w:pPr>
         <w:pStyle w:val="1"/>
@@ -3549,7 +3546,7 @@
         <w:lastRenderedPageBreak/>
         <w:fldChar w:fldCharType="end"/>
       </w:r>
-      <w:bookmarkStart w:id="3" w:name="_Toc444938788"/>
+      <w:bookmarkStart w:id="2" w:name="_Toc444938788"/>
       <w:r>
         <w:rPr>
           <w:rFonts w:hint="eastAsia"/>
@@ -3570,7 +3567,7 @@
       <w:r>
         <w:t>所需软件</w:t>
       </w:r>
-      <w:bookmarkEnd w:id="3"/>
+      <w:bookmarkEnd w:id="2"/>
     </w:p>
     <w:p>
       <w:pPr>
@@ -3633,7 +3630,7 @@
           <w:bCs w:val="0"/>
         </w:rPr>
       </w:pPr>
-      <w:bookmarkStart w:id="4" w:name="_Toc444938789"/>
+      <w:bookmarkStart w:id="3" w:name="_Toc444938789"/>
       <w:r>
         <w:rPr>
           <w:b w:val="0"/>
@@ -3677,7 +3674,7 @@
         </w:rPr>
         <w:t>用户</w:t>
       </w:r>
-      <w:bookmarkEnd w:id="4"/>
+      <w:bookmarkEnd w:id="3"/>
     </w:p>
     <w:p>
       <w:pPr>
@@ -3809,7 +3806,7 @@
           <w:bCs w:val="0"/>
         </w:rPr>
       </w:pPr>
-      <w:bookmarkStart w:id="5" w:name="_Toc444938790"/>
+      <w:bookmarkStart w:id="4" w:name="_Toc444938790"/>
       <w:r>
         <w:rPr>
           <w:b w:val="0"/>
@@ -3845,51 +3842,51 @@
         </w:rPr>
         <w:t>用户</w:t>
       </w:r>
+      <w:bookmarkEnd w:id="4"/>
+    </w:p>
+    <w:p>
+      <w:r>
+        <w:tab/>
+      </w:r>
+      <w:r>
+        <w:t>Git</w:t>
+      </w:r>
+      <w:r>
+        <w:t>：</w:t>
+      </w:r>
+    </w:p>
+    <w:p>
+      <w:pPr>
+        <w:ind w:firstLine="420"/>
+      </w:pPr>
+      <w:r>
+        <w:t>http://git-scm.com/download/</w:t>
+      </w:r>
+    </w:p>
+    <w:p>
+      <w:pPr>
+        <w:pStyle w:val="1"/>
+      </w:pPr>
+      <w:bookmarkStart w:id="5" w:name="_Toc444938791"/>
+      <w:r>
+        <w:rPr>
+          <w:rFonts w:hint="eastAsia"/>
+        </w:rPr>
+        <w:t>二</w:t>
+      </w:r>
+      <w:r>
+        <w:rPr>
+          <w:rFonts w:hint="eastAsia"/>
+        </w:rPr>
+        <w:t xml:space="preserve"> </w:t>
+      </w:r>
+      <w:r>
+        <w:t>安装</w:t>
+      </w:r>
+      <w:r>
+        <w:t>Git</w:t>
+      </w:r>
       <w:bookmarkEnd w:id="5"/>
-    </w:p>
-    <w:p>
-      <w:r>
-        <w:tab/>
-      </w:r>
-      <w:r>
-        <w:t>Git</w:t>
-      </w:r>
-      <w:r>
-        <w:t>：</w:t>
-      </w:r>
-    </w:p>
-    <w:p>
-      <w:pPr>
-        <w:ind w:firstLine="420"/>
-      </w:pPr>
-      <w:r>
-        <w:t>http://git-scm.com/download/</w:t>
-      </w:r>
-    </w:p>
-    <w:p>
-      <w:pPr>
-        <w:pStyle w:val="1"/>
-      </w:pPr>
-      <w:bookmarkStart w:id="6" w:name="_Toc444938791"/>
-      <w:r>
-        <w:rPr>
-          <w:rFonts w:hint="eastAsia"/>
-        </w:rPr>
-        <w:t>二</w:t>
-      </w:r>
-      <w:r>
-        <w:rPr>
-          <w:rFonts w:hint="eastAsia"/>
-        </w:rPr>
-        <w:t xml:space="preserve"> </w:t>
-      </w:r>
-      <w:r>
-        <w:t>安装</w:t>
-      </w:r>
-      <w:r>
-        <w:t>Git</w:t>
-      </w:r>
-      <w:bookmarkEnd w:id="6"/>
     </w:p>
     <w:p>
       <w:pPr>
@@ -3900,7 +3897,7 @@
           <w:bCs w:val="0"/>
         </w:rPr>
       </w:pPr>
-      <w:bookmarkStart w:id="7" w:name="_Toc444938792"/>
+      <w:bookmarkStart w:id="6" w:name="_Toc444938792"/>
       <w:r>
         <w:rPr>
           <w:b w:val="0"/>
@@ -3944,7 +3941,7 @@
         </w:rPr>
         <w:t>做系统挂载</w:t>
       </w:r>
-      <w:bookmarkEnd w:id="7"/>
+      <w:bookmarkEnd w:id="6"/>
     </w:p>
     <w:p>
       <w:pPr>
@@ -4149,7 +4146,7 @@
           <w:bCs w:val="0"/>
         </w:rPr>
       </w:pPr>
-      <w:bookmarkStart w:id="8" w:name="_Toc444938793"/>
+      <w:bookmarkStart w:id="7" w:name="_Toc444938793"/>
       <w:r>
         <w:rPr>
           <w:b w:val="0"/>
@@ -4207,7 +4204,7 @@
         </w:rPr>
         <w:t>Git</w:t>
       </w:r>
-      <w:bookmarkEnd w:id="8"/>
+      <w:bookmarkEnd w:id="7"/>
     </w:p>
     <w:p>
       <w:pPr>
@@ -4232,7 +4229,7 @@
           <w:bCs w:val="0"/>
         </w:rPr>
       </w:pPr>
-      <w:bookmarkStart w:id="9" w:name="_Toc444938794"/>
+      <w:bookmarkStart w:id="8" w:name="_Toc444938794"/>
       <w:r>
         <w:rPr>
           <w:b w:val="0"/>
@@ -4269,7 +4266,7 @@
         </w:rPr>
         <w:t>用户</w:t>
       </w:r>
-      <w:bookmarkEnd w:id="9"/>
+      <w:bookmarkEnd w:id="8"/>
     </w:p>
     <w:p>
       <w:r>
@@ -4326,7 +4323,7 @@
       <w:pPr>
         <w:pStyle w:val="1"/>
       </w:pPr>
-      <w:bookmarkStart w:id="10" w:name="_Toc444938795"/>
+      <w:bookmarkStart w:id="9" w:name="_Toc444938795"/>
       <w:r>
         <w:rPr>
           <w:rFonts w:hint="eastAsia"/>
@@ -4345,7 +4342,7 @@
       <w:r>
         <w:t>项目</w:t>
       </w:r>
-      <w:bookmarkEnd w:id="10"/>
+      <w:bookmarkEnd w:id="9"/>
     </w:p>
     <w:p>
       <w:pPr>
@@ -4356,7 +4353,7 @@
           <w:bCs w:val="0"/>
         </w:rPr>
       </w:pPr>
-      <w:bookmarkStart w:id="11" w:name="_Toc444938796"/>
+      <w:bookmarkStart w:id="10" w:name="_Toc444938796"/>
       <w:r>
         <w:rPr>
           <w:b w:val="0"/>
@@ -4399,7 +4396,7 @@
         </w:rPr>
         <w:t>SSH</w:t>
       </w:r>
-      <w:bookmarkEnd w:id="11"/>
+      <w:bookmarkEnd w:id="10"/>
     </w:p>
     <w:p>
       <w:r>
@@ -4438,7 +4435,7 @@
           <w:bCs w:val="0"/>
         </w:rPr>
       </w:pPr>
-      <w:bookmarkStart w:id="12" w:name="_Toc444938797"/>
+      <w:bookmarkStart w:id="11" w:name="_Toc444938797"/>
       <w:r>
         <w:rPr>
           <w:b w:val="0"/>
@@ -4453,7 +4450,7 @@
         </w:rPr>
         <w:t>生成密钥</w:t>
       </w:r>
-      <w:bookmarkEnd w:id="12"/>
+      <w:bookmarkEnd w:id="11"/>
     </w:p>
     <w:p>
       <w:r>
@@ -4483,6 +4480,23 @@
           <w:rFonts w:hint="eastAsia"/>
         </w:rPr>
         <w:t>ssh-keygen -t rsa -C "your_email@youremail.com" </w:t>
+      </w:r>
+    </w:p>
+    <w:p>
+      <w:r>
+        <w:t>这里</w:t>
+      </w:r>
+      <w:r>
+        <w:rPr>
+          <w:rFonts w:hint="eastAsia"/>
+        </w:rPr>
+        <w:t>换成</w:t>
+      </w:r>
+      <w:r>
+        <w:t>自己的</w:t>
+      </w:r>
+      <w:r>
+        <w:t>email</w:t>
       </w:r>
     </w:p>
     <w:p/>
@@ -4495,7 +4509,7 @@
           <w:bCs w:val="0"/>
         </w:rPr>
       </w:pPr>
-      <w:bookmarkStart w:id="13" w:name="_Toc444938798"/>
+      <w:bookmarkStart w:id="12" w:name="_Toc444938798"/>
       <w:r>
         <w:rPr>
           <w:b w:val="0"/>
@@ -4539,7 +4553,7 @@
         </w:rPr>
         <w:t>发给我</w:t>
       </w:r>
-      <w:bookmarkEnd w:id="13"/>
+      <w:bookmarkEnd w:id="12"/>
     </w:p>
     <w:p>
       <w:r>
@@ -4567,7 +4581,6 @@
           <w:bCs w:val="0"/>
         </w:rPr>
       </w:pPr>
-      <w:bookmarkStart w:id="14" w:name="_Toc444938799"/>
       <w:r>
         <w:rPr>
           <w:b w:val="0"/>
@@ -4594,20 +4607,141 @@
           <w:b w:val="0"/>
           <w:bCs w:val="0"/>
         </w:rPr>
-        <w:t>使用</w:t>
+        <w:t>配置一下</w:t>
       </w:r>
       <w:r>
         <w:rPr>
           <w:b w:val="0"/>
           <w:bCs w:val="0"/>
         </w:rPr>
-        <w:t>Git</w:t>
+        <w:t>git</w:t>
       </w:r>
       <w:r>
         <w:rPr>
           <w:b w:val="0"/>
           <w:bCs w:val="0"/>
         </w:rPr>
+        <w:t>用户名和邮箱</w:t>
+      </w:r>
+    </w:p>
+    <w:p>
+      <w:r>
+        <w:t>git conf</w:t>
+      </w:r>
+      <w:r>
+        <w:t>ig --global user.name </w:t>
+      </w:r>
+      <w:r>
+        <w:t>wangtaoyi</w:t>
+      </w:r>
+      <w:r>
+        <w:t>-1120132046</w:t>
+      </w:r>
+    </w:p>
+    <w:p>
+      <w:r>
+        <w:t>git co</w:t>
+      </w:r>
+      <w:r>
+        <w:t>nfig --global user.email </w:t>
+      </w:r>
+      <w:hyperlink r:id="rId13" w:history="1">
+        <w:r>
+          <w:rPr>
+            <w:rStyle w:val="af"/>
+          </w:rPr>
+          <w:t>tyee.noprom@qq.com</w:t>
+        </w:r>
+      </w:hyperlink>
+    </w:p>
+    <w:p/>
+    <w:p>
+      <w:r>
+        <w:t>请把上面的</w:t>
+      </w:r>
+      <w:r>
+        <w:t>wangtaoyi-1120132046</w:t>
+      </w:r>
+    </w:p>
+    <w:p>
+      <w:r>
+        <w:t>换成自己的，</w:t>
+      </w:r>
+      <w:r>
+        <w:rPr>
+          <w:rFonts w:hint="eastAsia"/>
+        </w:rPr>
+        <w:t>邮箱</w:t>
+      </w:r>
+      <w:r>
+        <w:t>换成自己的邮箱，</w:t>
+      </w:r>
+      <w:r>
+        <w:t>老师</w:t>
+      </w:r>
+      <w:r>
+        <w:rPr>
+          <w:rFonts w:hint="eastAsia"/>
+        </w:rPr>
+        <w:t>最终</w:t>
+      </w:r>
+      <w:r>
+        <w:t>是用这个来看每个人的提交记录的。</w:t>
+      </w:r>
+      <w:bookmarkStart w:id="13" w:name="_GoBack"/>
+      <w:bookmarkEnd w:id="13"/>
+    </w:p>
+    <w:p/>
+    <w:p>
+      <w:pPr>
+        <w:pStyle w:val="2"/>
+        <w:spacing w:before="0" w:after="0" w:line="240" w:lineRule="auto"/>
+        <w:rPr>
+          <w:b w:val="0"/>
+          <w:bCs w:val="0"/>
+        </w:rPr>
+      </w:pPr>
+      <w:bookmarkStart w:id="14" w:name="_Toc444938799"/>
+      <w:r>
+        <w:rPr>
+          <w:b w:val="0"/>
+          <w:bCs w:val="0"/>
+        </w:rPr>
+        <w:t>3.</w:t>
+      </w:r>
+      <w:r>
+        <w:rPr>
+          <w:b w:val="0"/>
+          <w:bCs w:val="0"/>
+        </w:rPr>
+        <w:t>5</w:t>
+      </w:r>
+      <w:r>
+        <w:rPr>
+          <w:b w:val="0"/>
+          <w:bCs w:val="0"/>
+        </w:rPr>
+        <w:t xml:space="preserve"> </w:t>
+      </w:r>
+      <w:r>
+        <w:rPr>
+          <w:b w:val="0"/>
+          <w:bCs w:val="0"/>
+        </w:rPr>
+        <w:t>使用</w:t>
+      </w:r>
+      <w:r>
+        <w:rPr>
+          <w:b w:val="0"/>
+          <w:bCs w:val="0"/>
+        </w:rPr>
+        <w:t>Git</w:t>
+      </w:r>
+      <w:r>
+        <w:rPr>
+          <w:b w:val="0"/>
+          <w:bCs w:val="0"/>
+        </w:rPr>
         <w:t>克隆项目</w:t>
       </w:r>
       <w:bookmarkEnd w:id="14"/>
@@ -4621,7 +4755,7 @@
       <w:r>
         <w:t xml:space="preserve">git clone </w:t>
       </w:r>
-      <w:hyperlink r:id="rId13" w:history="1">
+      <w:hyperlink r:id="rId14" w:history="1">
         <w:r>
           <w:rPr>
             <w:rStyle w:val="af"/>
@@ -4644,6 +4778,9 @@
     </w:p>
     <w:p>
       <w:r>
+        <w:rPr>
+          <w:noProof/>
+        </w:rPr>
         <w:lastRenderedPageBreak/>
         <w:drawing>
           <wp:inline distT="0" distB="0" distL="0" distR="0" wp14:anchorId="5FFBD5FC" wp14:editId="0F55E99F">
@@ -4661,7 +4798,7 @@
                     <pic:cNvPicPr/>
                   </pic:nvPicPr>
                   <pic:blipFill>
-                    <a:blip r:embed="rId14"/>
+                    <a:blip r:embed="rId15"/>
                     <a:stretch>
                       <a:fillRect/>
                     </a:stretch>
@@ -4683,10 +4820,10 @@
       </w:r>
     </w:p>
     <w:sectPr>
-      <w:headerReference w:type="even" r:id="rId15"/>
-      <w:headerReference w:type="default" r:id="rId16"/>
-      <w:footerReference w:type="even" r:id="rId17"/>
-      <w:footerReference w:type="default" r:id="rId18"/>
+      <w:headerReference w:type="even" r:id="rId16"/>
+      <w:headerReference w:type="default" r:id="rId17"/>
+      <w:footerReference w:type="even" r:id="rId18"/>
+      <w:footerReference w:type="default" r:id="rId19"/>
       <w:pgSz w:w="11906" w:h="16838"/>
       <w:pgMar w:top="1440" w:right="1800" w:bottom="1440" w:left="1800" w:header="851" w:footer="992" w:gutter="0"/>
       <w:cols w:space="425"/>
@@ -5848,7 +5985,7 @@
   <w:style w:type="paragraph" w:default="1" w:styleId="a">
     <w:name w:val="Normal"/>
     <w:qFormat/>
-    <w:rsid w:val="00236F71"/>
+    <w:rsid w:val="002510BF"/>
     <w:rPr>
       <w:rFonts w:ascii="Times New Roman" w:hAnsi="Times New Roman" w:cs="Times New Roman"/>
       <w:sz w:val="24"/>
@@ -6420,6 +6557,19 @@
       <w:u w:val="single"/>
     </w:rPr>
   </w:style>
+  <w:style w:type="character" w:styleId="HTML">
+    <w:name w:val="HTML Code"/>
+    <w:basedOn w:val="a0"/>
+    <w:uiPriority w:val="99"/>
+    <w:semiHidden/>
+    <w:unhideWhenUsed/>
+    <w:rsid w:val="002510BF"/>
+    <w:rPr>
+      <w:rFonts w:ascii="Courier New" w:eastAsiaTheme="minorEastAsia" w:hAnsi="Courier New" w:cs="Courier New"/>
+      <w:sz w:val="20"/>
+      <w:szCs w:val="20"/>
+    </w:rPr>
+  </w:style>
 </w:styles>
 </file>
 
@@ -6514,6 +6664,13 @@
     <w:pitch w:val="variable"/>
     <w:sig w:usb0="A00002FF" w:usb1="28CFFCFA" w:usb2="00000016" w:usb3="00000000" w:csb0="00100001" w:csb1="00000000"/>
   </w:font>
+  <w:font w:name="Courier New">
+    <w:panose1 w:val="02070309020205020404"/>
+    <w:charset w:val="00"/>
+    <w:family w:val="auto"/>
+    <w:pitch w:val="variable"/>
+    <w:sig w:usb0="E0002AFF" w:usb1="C0007843" w:usb2="00000009" w:usb3="00000000" w:csb0="000001FF" w:csb1="00000000"/>
+  </w:font>
   <w:font w:name="Arial">
     <w:panose1 w:val="020B0604020202020204"/>
     <w:charset w:val="00"/>
@@ -6568,6 +6725,7 @@
     <w:rsid w:val="00BA12D2"/>
     <w:rsid w:val="00C012F1"/>
     <w:rsid w:val="00C34547"/>
+    <w:rsid w:val="00C76B1A"/>
     <w:rsid w:val="00F87DC9"/>
   </w:rsids>
   <m:mathPr>
@@ -7358,7 +7516,7 @@
 </file>
 
 <file path=customXml/itemProps2.xml><?xml version="1.0" encoding="utf-8"?>
-<ds:datastoreItem xmlns:ds="http://schemas.openxmlformats.org/officeDocument/2006/customXml" ds:itemID="{F5EAAD2D-AC05-0D4F-96B2-DDD3C48B0864}">
+<ds:datastoreItem xmlns:ds="http://schemas.openxmlformats.org/officeDocument/2006/customXml" ds:itemID="{7259F012-9B2B-D945-9F00-BFBEC1BBA534}">
   <ds:schemaRefs>
     <ds:schemaRef ds:uri="http://schemas.openxmlformats.org/officeDocument/2006/bibliography"/>
   </ds:schemaRefs>

</xml_diff>